<commit_message>
updated 2nd project document
</commit_message>
<xml_diff>
--- a/flipkart.docx
+++ b/flipkart.docx
@@ -3414,7 +3414,6 @@
           <w:lang w:val="en-US"/>
         </w:rPr>
         <w:tab/>
-        <w:t>(check what)</w:t>
       </w:r>
     </w:p>
     <w:p>
@@ -3460,7 +3459,6 @@
         <w:t xml:space="preserve"> and </w:t>
       </w:r>
       <w:proofErr w:type="spellStart"/>
-      <w:proofErr w:type="gramStart"/>
       <w:r>
         <w:rPr>
           <w:sz w:val="36"/>
@@ -3476,16 +3474,7 @@
           <w:szCs w:val="36"/>
           <w:lang w:val="en-US"/>
         </w:rPr>
-        <w:t>)  (</w:t>
-      </w:r>
-      <w:proofErr w:type="gramEnd"/>
-      <w:r>
-        <w:rPr>
-          <w:sz w:val="36"/>
-          <w:szCs w:val="36"/>
-          <w:lang w:val="en-US"/>
-        </w:rPr>
-        <w:t>check what)</w:t>
+        <w:t xml:space="preserve">)  </w:t>
       </w:r>
     </w:p>
     <w:p>
@@ -3588,7 +3577,6 @@
           <w:lang w:val="en-US"/>
         </w:rPr>
         <w:tab/>
-        <w:t>(check where)</w:t>
       </w:r>
     </w:p>
     <w:p>

</xml_diff>